<commit_message>
Measure performance using JMeter
</commit_message>
<xml_diff>
--- a/Document/Report/Report 5 - Group 2 - Performance.docx
+++ b/Document/Report/Report 5 - Group 2 - Performance.docx
@@ -63,7 +63,7 @@
                       <w:lang w:eastAsia="en-US"/>
                     </w:rPr>
                     <w:drawing>
-                      <wp:inline distT="0" distB="0" distL="0" distR="0" wp14:anchorId="604BAC3B" wp14:editId="521B3BE2">
+                      <wp:inline distT="0" distB="0" distL="0" distR="0" wp14:anchorId="60C4492C" wp14:editId="653816E4">
                         <wp:extent cx="1542331" cy="515310"/>
                         <wp:effectExtent l="19050" t="0" r="719" b="0"/>
                         <wp:docPr id="1" name="Picture 1"/>
@@ -485,77 +485,13 @@
                             <w:szCs w:val="24"/>
                           </w:rPr>
                         </w:pPr>
-                        <w:proofErr w:type="spellStart"/>
                         <w:r>
                           <w:rPr>
                             <w:rFonts w:asciiTheme="majorHAnsi" w:hAnsiTheme="majorHAnsi"/>
                             <w:sz w:val="24"/>
                             <w:szCs w:val="24"/>
                           </w:rPr>
-                          <w:t>Trần</w:t>
-                        </w:r>
-                        <w:proofErr w:type="spellEnd"/>
-                        <w:r>
-                          <w:rPr>
-                            <w:rFonts w:asciiTheme="majorHAnsi" w:hAnsiTheme="majorHAnsi"/>
-                            <w:sz w:val="24"/>
-                            <w:szCs w:val="24"/>
-                          </w:rPr>
-                          <w:t xml:space="preserve"> </w:t>
-                        </w:r>
-                        <w:proofErr w:type="spellStart"/>
-                        <w:r>
-                          <w:rPr>
-                            <w:rFonts w:asciiTheme="majorHAnsi" w:hAnsiTheme="majorHAnsi"/>
-                            <w:sz w:val="24"/>
-                            <w:szCs w:val="24"/>
-                          </w:rPr>
-                          <w:t>Nguyên</w:t>
-                        </w:r>
-                        <w:proofErr w:type="spellEnd"/>
-                        <w:r>
-                          <w:rPr>
-                            <w:rFonts w:asciiTheme="majorHAnsi" w:hAnsiTheme="majorHAnsi"/>
-                            <w:sz w:val="24"/>
-                            <w:szCs w:val="24"/>
-                          </w:rPr>
-                          <w:t xml:space="preserve"> </w:t>
-                        </w:r>
-                        <w:proofErr w:type="spellStart"/>
-                        <w:r>
-                          <w:rPr>
-                            <w:rFonts w:asciiTheme="majorHAnsi" w:hAnsiTheme="majorHAnsi"/>
-                            <w:sz w:val="24"/>
-                            <w:szCs w:val="24"/>
-                          </w:rPr>
-                          <w:t>Tiến</w:t>
-                        </w:r>
-                        <w:proofErr w:type="spellEnd"/>
-                        <w:r>
-                          <w:rPr>
-                            <w:rFonts w:asciiTheme="majorHAnsi" w:hAnsiTheme="majorHAnsi"/>
-                            <w:sz w:val="24"/>
-                            <w:szCs w:val="24"/>
-                          </w:rPr>
-                          <w:t xml:space="preserve"> </w:t>
-                        </w:r>
-                        <w:proofErr w:type="spellStart"/>
-                        <w:r>
-                          <w:rPr>
-                            <w:rFonts w:asciiTheme="majorHAnsi" w:hAnsiTheme="majorHAnsi"/>
-                            <w:sz w:val="24"/>
-                            <w:szCs w:val="24"/>
-                          </w:rPr>
-                          <w:t>Sứ</w:t>
-                        </w:r>
-                        <w:proofErr w:type="spellEnd"/>
-                        <w:r>
-                          <w:rPr>
-                            <w:rFonts w:asciiTheme="majorHAnsi" w:hAnsiTheme="majorHAnsi"/>
-                            <w:sz w:val="24"/>
-                            <w:szCs w:val="24"/>
-                          </w:rPr>
-                          <w:t xml:space="preserve"> - Team Leader - SE60781</w:t>
+                          <w:t>Trần Nguyên Tiến Sứ - Team Leader - SE60781</w:t>
                         </w:r>
                       </w:p>
                       <w:p>
@@ -568,41 +504,13 @@
                             <w:szCs w:val="24"/>
                           </w:rPr>
                         </w:pPr>
-                        <w:proofErr w:type="spellStart"/>
                         <w:r>
                           <w:rPr>
                             <w:rFonts w:asciiTheme="majorHAnsi" w:hAnsiTheme="majorHAnsi"/>
                             <w:sz w:val="24"/>
                             <w:szCs w:val="24"/>
                           </w:rPr>
-                          <w:t>Trần</w:t>
-                        </w:r>
-                        <w:proofErr w:type="spellEnd"/>
-                        <w:r>
-                          <w:rPr>
-                            <w:rFonts w:asciiTheme="majorHAnsi" w:hAnsiTheme="majorHAnsi"/>
-                            <w:sz w:val="24"/>
-                            <w:szCs w:val="24"/>
-                          </w:rPr>
-                          <w:t xml:space="preserve"> Cao </w:t>
-                        </w:r>
-                        <w:proofErr w:type="spellStart"/>
-                        <w:r>
-                          <w:rPr>
-                            <w:rFonts w:asciiTheme="majorHAnsi" w:hAnsiTheme="majorHAnsi"/>
-                            <w:sz w:val="24"/>
-                            <w:szCs w:val="24"/>
-                          </w:rPr>
-                          <w:t>Danh</w:t>
-                        </w:r>
-                        <w:proofErr w:type="spellEnd"/>
-                        <w:r>
-                          <w:rPr>
-                            <w:rFonts w:asciiTheme="majorHAnsi" w:hAnsiTheme="majorHAnsi"/>
-                            <w:sz w:val="24"/>
-                            <w:szCs w:val="24"/>
-                          </w:rPr>
-                          <w:t xml:space="preserve"> - Team Member - SE60705</w:t>
+                          <w:t>Trần Cao Danh - Team Member - SE60705</w:t>
                         </w:r>
                       </w:p>
                     </w:tc>
@@ -658,54 +566,8 @@
                             <w:sz w:val="24"/>
                             <w:szCs w:val="24"/>
                           </w:rPr>
-                          <w:t xml:space="preserve">Mr. </w:t>
+                          <w:t>Mr. Nguyễn Huy Hùng</w:t>
                         </w:r>
-                        <w:proofErr w:type="spellStart"/>
-                        <w:r>
-                          <w:rPr>
-                            <w:rFonts w:asciiTheme="majorHAnsi" w:hAnsiTheme="majorHAnsi"/>
-                            <w:sz w:val="24"/>
-                            <w:szCs w:val="24"/>
-                          </w:rPr>
-                          <w:t>Nguyễn</w:t>
-                        </w:r>
-                        <w:proofErr w:type="spellEnd"/>
-                        <w:r>
-                          <w:rPr>
-                            <w:rFonts w:asciiTheme="majorHAnsi" w:hAnsiTheme="majorHAnsi"/>
-                            <w:sz w:val="24"/>
-                            <w:szCs w:val="24"/>
-                          </w:rPr>
-                          <w:t xml:space="preserve"> </w:t>
-                        </w:r>
-                        <w:proofErr w:type="spellStart"/>
-                        <w:r>
-                          <w:rPr>
-                            <w:rFonts w:asciiTheme="majorHAnsi" w:hAnsiTheme="majorHAnsi"/>
-                            <w:sz w:val="24"/>
-                            <w:szCs w:val="24"/>
-                          </w:rPr>
-                          <w:t>Huy</w:t>
-                        </w:r>
-                        <w:proofErr w:type="spellEnd"/>
-                        <w:r>
-                          <w:rPr>
-                            <w:rFonts w:asciiTheme="majorHAnsi" w:hAnsiTheme="majorHAnsi"/>
-                            <w:sz w:val="24"/>
-                            <w:szCs w:val="24"/>
-                          </w:rPr>
-                          <w:t xml:space="preserve"> </w:t>
-                        </w:r>
-                        <w:proofErr w:type="spellStart"/>
-                        <w:r>
-                          <w:rPr>
-                            <w:rFonts w:asciiTheme="majorHAnsi" w:hAnsiTheme="majorHAnsi"/>
-                            <w:sz w:val="24"/>
-                            <w:szCs w:val="24"/>
-                          </w:rPr>
-                          <w:t>Hùng</w:t>
-                        </w:r>
-                        <w:proofErr w:type="spellEnd"/>
                       </w:p>
                     </w:tc>
                   </w:tr>
@@ -5350,7 +5212,7 @@
           <w:lang w:eastAsia="en-US"/>
         </w:rPr>
         <w:drawing>
-          <wp:inline distT="0" distB="0" distL="0" distR="0" wp14:anchorId="7F5B3B04" wp14:editId="69F40163">
+          <wp:inline distT="0" distB="0" distL="0" distR="0" wp14:anchorId="33D316F9" wp14:editId="442528BF">
             <wp:extent cx="5580380" cy="5693068"/>
             <wp:effectExtent l="0" t="0" r="1270" b="3175"/>
             <wp:docPr id="7" name="Picture 7" descr="C:\Users\Su Tran\Desktop\online-medical-consultant-system\Document\Report\Database\Database 17-06-2014.png"/>
@@ -5531,7 +5393,12 @@
         <w:t>Web Server</w:t>
       </w:r>
       <w:r>
-        <w:t xml:space="preserve">: ISS Express </w:t>
+        <w:t>: II</w:t>
+      </w:r>
+      <w:bookmarkStart w:id="9" w:name="_GoBack"/>
+      <w:bookmarkEnd w:id="9"/>
+      <w:r>
+        <w:t xml:space="preserve">S Express </w:t>
       </w:r>
       <w:r>
         <w:t>8.0.8418.0</w:t>
@@ -5560,11 +5427,16 @@
     </w:p>
     <w:p>
       <w:pPr>
+        <w:pStyle w:val="ListParagraph"/>
+        <w:ind w:left="1800"/>
+      </w:pPr>
+    </w:p>
+    <w:p>
+      <w:pPr>
         <w:pStyle w:val="HeadingL4"/>
         <w:ind w:left="360" w:hanging="180"/>
       </w:pPr>
       <w:r>
-        <w:lastRenderedPageBreak/>
         <w:t>Performance requirement</w:t>
       </w:r>
     </w:p>
@@ -5940,15 +5812,979 @@
         </w:numPr>
         <w:ind w:left="360"/>
       </w:pPr>
-      <w:bookmarkStart w:id="9" w:name="_GoBack"/>
-      <w:bookmarkEnd w:id="9"/>
+    </w:p>
+    <w:p>
+      <w:pPr>
+        <w:rPr>
+          <w:rFonts w:eastAsia="Times New Roman" w:cs="Times New Roman"/>
+          <w:b/>
+          <w:i/>
+          <w:color w:val="000000"/>
+          <w:sz w:val="24"/>
+          <w:szCs w:val="20"/>
+          <w:lang w:eastAsia="en-US"/>
+        </w:rPr>
+      </w:pPr>
+      <w:r>
+        <w:br w:type="page"/>
+      </w:r>
+    </w:p>
+    <w:p>
+      <w:pPr>
+        <w:pStyle w:val="HeadingL4"/>
+        <w:numPr>
+          <w:ilvl w:val="0"/>
+          <w:numId w:val="0"/>
+        </w:numPr>
+        <w:ind w:left="360"/>
+        <w:sectPr>
+          <w:footerReference w:type="default" r:id="rId11"/>
+          <w:pgSz w:w="11907" w:h="16839" w:code="9"/>
+          <w:pgMar w:top="1418" w:right="1134" w:bottom="1418" w:left="1985" w:header="720" w:footer="720" w:gutter="0"/>
+          <w:cols w:space="720"/>
+          <w:docGrid w:linePitch="360"/>
+        </w:sectPr>
+      </w:pPr>
+    </w:p>
+    <w:p>
+      <w:pPr>
+        <w:pStyle w:val="HeadingL4"/>
+        <w:numPr>
+          <w:ilvl w:val="0"/>
+          <w:numId w:val="0"/>
+        </w:numPr>
+        <w:ind w:left="360"/>
+      </w:pPr>
+    </w:p>
+    <w:p>
+      <w:pPr>
+        <w:pStyle w:val="HeadingL4"/>
+        <w:ind w:left="360" w:hanging="180"/>
+      </w:pPr>
+      <w:r>
+        <w:t>Scenarios Frequency (Throughput per scenario)</w:t>
+      </w:r>
+    </w:p>
+    <w:tbl>
+      <w:tblPr>
+        <w:tblW w:w="12503" w:type="dxa"/>
+        <w:jc w:val="center"/>
+        <w:tblInd w:w="-1848" w:type="dxa"/>
+        <w:tblLayout w:type="fixed"/>
+        <w:tblLook w:val="04A0" w:firstRow="1" w:lastRow="0" w:firstColumn="1" w:lastColumn="0" w:noHBand="0" w:noVBand="1"/>
+      </w:tblPr>
+      <w:tblGrid>
+        <w:gridCol w:w="2070"/>
+        <w:gridCol w:w="3112"/>
+        <w:gridCol w:w="1530"/>
+        <w:gridCol w:w="2011"/>
+        <w:gridCol w:w="1530"/>
+        <w:gridCol w:w="2250"/>
+      </w:tblGrid>
+      <w:tr>
+        <w:trPr>
+          <w:trHeight w:val="611"/>
+          <w:jc w:val="center"/>
+        </w:trPr>
+        <w:tc>
+          <w:tcPr>
+            <w:tcW w:w="2070" w:type="dxa"/>
+            <w:tcBorders>
+              <w:top w:val="single" w:sz="4" w:space="0" w:color="000000"/>
+              <w:left w:val="single" w:sz="4" w:space="0" w:color="000000"/>
+              <w:bottom w:val="single" w:sz="4" w:space="0" w:color="000000"/>
+              <w:right w:val="single" w:sz="4" w:space="0" w:color="000000"/>
+            </w:tcBorders>
+            <w:shd w:val="clear" w:color="auto" w:fill="DDD9C3" w:themeFill="background2" w:themeFillShade="E6"/>
+            <w:vAlign w:val="center"/>
+          </w:tcPr>
+          <w:p>
+            <w:pPr>
+              <w:pStyle w:val="TableVCaption"/>
+              <w:jc w:val="center"/>
+            </w:pPr>
+            <w:r>
+              <w:t>Scenario (Thread Group)</w:t>
+            </w:r>
+          </w:p>
+        </w:tc>
+        <w:tc>
+          <w:tcPr>
+            <w:tcW w:w="3112" w:type="dxa"/>
+            <w:tcBorders>
+              <w:top w:val="single" w:sz="4" w:space="0" w:color="000000"/>
+              <w:left w:val="single" w:sz="4" w:space="0" w:color="000000"/>
+              <w:bottom w:val="single" w:sz="4" w:space="0" w:color="000000"/>
+              <w:right w:val="single" w:sz="4" w:space="0" w:color="000000"/>
+            </w:tcBorders>
+            <w:shd w:val="clear" w:color="auto" w:fill="DDD9C3" w:themeFill="background2" w:themeFillShade="E6"/>
+            <w:vAlign w:val="center"/>
+          </w:tcPr>
+          <w:p>
+            <w:pPr>
+              <w:pStyle w:val="TableVCaption"/>
+              <w:jc w:val="center"/>
+            </w:pPr>
+            <w:r>
+              <w:t>Expected Normal Throughput in peaks</w:t>
+            </w:r>
+          </w:p>
+          <w:p>
+            <w:pPr>
+              <w:pStyle w:val="TableVCaption"/>
+              <w:jc w:val="center"/>
+            </w:pPr>
+            <w:r>
+              <w:t>[scenarios/</w:t>
+            </w:r>
+            <w:r>
+              <w:t>sec</w:t>
+            </w:r>
+            <w:r>
+              <w:t>] (100%, Load Test)</w:t>
+            </w:r>
+          </w:p>
+        </w:tc>
+        <w:tc>
+          <w:tcPr>
+            <w:tcW w:w="1530" w:type="dxa"/>
+            <w:tcBorders>
+              <w:top w:val="single" w:sz="4" w:space="0" w:color="000000"/>
+              <w:left w:val="nil"/>
+              <w:bottom w:val="single" w:sz="4" w:space="0" w:color="000000"/>
+              <w:right w:val="single" w:sz="4" w:space="0" w:color="000000"/>
+            </w:tcBorders>
+            <w:shd w:val="clear" w:color="auto" w:fill="DDD9C3" w:themeFill="background2" w:themeFillShade="E6"/>
+            <w:vAlign w:val="center"/>
+            <w:hideMark/>
+          </w:tcPr>
+          <w:p>
+            <w:pPr>
+              <w:pStyle w:val="TableVCaption"/>
+              <w:jc w:val="center"/>
+            </w:pPr>
+            <w:r>
+              <w:t>Number of concurrent threads (100%)</w:t>
+            </w:r>
+          </w:p>
+        </w:tc>
+        <w:tc>
+          <w:tcPr>
+            <w:tcW w:w="2011" w:type="dxa"/>
+            <w:tcBorders>
+              <w:top w:val="single" w:sz="4" w:space="0" w:color="000000"/>
+              <w:left w:val="nil"/>
+              <w:bottom w:val="single" w:sz="4" w:space="0" w:color="000000"/>
+              <w:right w:val="single" w:sz="4" w:space="0" w:color="000000"/>
+            </w:tcBorders>
+            <w:shd w:val="clear" w:color="auto" w:fill="DDD9C3" w:themeFill="background2" w:themeFillShade="E6"/>
+            <w:vAlign w:val="center"/>
+          </w:tcPr>
+          <w:p>
+            <w:pPr>
+              <w:pStyle w:val="TableVCaption"/>
+              <w:jc w:val="center"/>
+            </w:pPr>
+            <w:r>
+              <w:t>Throughput in JMeter plan</w:t>
+            </w:r>
+          </w:p>
+          <w:p>
+            <w:pPr>
+              <w:pStyle w:val="TableVCaption"/>
+              <w:jc w:val="center"/>
+            </w:pPr>
+            <w:r>
+              <w:t>[scenarios/</w:t>
+            </w:r>
+            <w:r>
+              <w:t>sec</w:t>
+            </w:r>
+            <w:r>
+              <w:t>] (100%, Load Test)</w:t>
+            </w:r>
+          </w:p>
+        </w:tc>
+        <w:tc>
+          <w:tcPr>
+            <w:tcW w:w="1530" w:type="dxa"/>
+            <w:tcBorders>
+              <w:top w:val="single" w:sz="4" w:space="0" w:color="000000"/>
+              <w:left w:val="nil"/>
+              <w:bottom w:val="single" w:sz="4" w:space="0" w:color="000000"/>
+              <w:right w:val="single" w:sz="4" w:space="0" w:color="000000"/>
+            </w:tcBorders>
+            <w:shd w:val="clear" w:color="auto" w:fill="DDD9C3" w:themeFill="background2" w:themeFillShade="E6"/>
+            <w:vAlign w:val="center"/>
+          </w:tcPr>
+          <w:p>
+            <w:pPr>
+              <w:pStyle w:val="TableVCaption"/>
+              <w:jc w:val="center"/>
+            </w:pPr>
+            <w:r>
+              <w:t>Number of concurrent threads (200%)</w:t>
+            </w:r>
+          </w:p>
+        </w:tc>
+        <w:tc>
+          <w:tcPr>
+            <w:tcW w:w="2250" w:type="dxa"/>
+            <w:tcBorders>
+              <w:top w:val="single" w:sz="4" w:space="0" w:color="000000"/>
+              <w:left w:val="nil"/>
+              <w:bottom w:val="single" w:sz="4" w:space="0" w:color="000000"/>
+              <w:right w:val="single" w:sz="4" w:space="0" w:color="000000"/>
+            </w:tcBorders>
+            <w:shd w:val="clear" w:color="auto" w:fill="DDD9C3" w:themeFill="background2" w:themeFillShade="E6"/>
+            <w:vAlign w:val="center"/>
+          </w:tcPr>
+          <w:p>
+            <w:pPr>
+              <w:pStyle w:val="TableVCaption"/>
+              <w:jc w:val="center"/>
+            </w:pPr>
+            <w:r>
+              <w:t>Throughput in JMeter plan</w:t>
+            </w:r>
+          </w:p>
+          <w:p>
+            <w:pPr>
+              <w:pStyle w:val="TableVCaption"/>
+              <w:jc w:val="center"/>
+            </w:pPr>
+            <w:r>
+              <w:t>[scenarios/</w:t>
+            </w:r>
+            <w:r>
+              <w:t>sec</w:t>
+            </w:r>
+            <w:r>
+              <w:t>] (200%, Stress Test)</w:t>
+            </w:r>
+          </w:p>
+        </w:tc>
+      </w:tr>
+      <w:tr>
+        <w:trPr>
+          <w:trHeight w:val="611"/>
+          <w:jc w:val="center"/>
+        </w:trPr>
+        <w:tc>
+          <w:tcPr>
+            <w:tcW w:w="2070" w:type="dxa"/>
+            <w:tcBorders>
+              <w:top w:val="single" w:sz="4" w:space="0" w:color="000000"/>
+              <w:left w:val="single" w:sz="4" w:space="0" w:color="000000"/>
+              <w:bottom w:val="single" w:sz="4" w:space="0" w:color="000000"/>
+              <w:right w:val="single" w:sz="4" w:space="0" w:color="000000"/>
+            </w:tcBorders>
+            <w:shd w:val="clear" w:color="000080" w:fill="auto"/>
+            <w:vAlign w:val="center"/>
+          </w:tcPr>
+          <w:p>
+            <w:pPr>
+              <w:pStyle w:val="Table"/>
+              <w:rPr>
+                <w:b/>
+              </w:rPr>
+            </w:pPr>
+            <w:r>
+              <w:t>Anonymous views 3 pages</w:t>
+            </w:r>
+          </w:p>
+        </w:tc>
+        <w:tc>
+          <w:tcPr>
+            <w:tcW w:w="3112" w:type="dxa"/>
+            <w:tcBorders>
+              <w:top w:val="single" w:sz="4" w:space="0" w:color="000000"/>
+              <w:left w:val="single" w:sz="4" w:space="0" w:color="000000"/>
+              <w:bottom w:val="single" w:sz="4" w:space="0" w:color="000000"/>
+              <w:right w:val="single" w:sz="4" w:space="0" w:color="000000"/>
+            </w:tcBorders>
+            <w:shd w:val="clear" w:color="000080" w:fill="auto"/>
+            <w:vAlign w:val="center"/>
+          </w:tcPr>
+          <w:p>
+            <w:pPr>
+              <w:pStyle w:val="Table"/>
+              <w:jc w:val="center"/>
+            </w:pPr>
+            <w:r>
+              <w:t>50</w:t>
+            </w:r>
+          </w:p>
+        </w:tc>
+        <w:tc>
+          <w:tcPr>
+            <w:tcW w:w="1530" w:type="dxa"/>
+            <w:tcBorders>
+              <w:top w:val="single" w:sz="4" w:space="0" w:color="000000"/>
+              <w:left w:val="nil"/>
+              <w:bottom w:val="single" w:sz="4" w:space="0" w:color="000000"/>
+              <w:right w:val="single" w:sz="4" w:space="0" w:color="000000"/>
+            </w:tcBorders>
+            <w:shd w:val="clear" w:color="000080" w:fill="auto"/>
+            <w:vAlign w:val="center"/>
+          </w:tcPr>
+          <w:p>
+            <w:pPr>
+              <w:pStyle w:val="Table"/>
+              <w:jc w:val="center"/>
+            </w:pPr>
+            <w:r>
+              <w:t>200</w:t>
+            </w:r>
+          </w:p>
+        </w:tc>
+        <w:tc>
+          <w:tcPr>
+            <w:tcW w:w="2011" w:type="dxa"/>
+            <w:tcBorders>
+              <w:top w:val="single" w:sz="4" w:space="0" w:color="000000"/>
+              <w:left w:val="nil"/>
+              <w:bottom w:val="single" w:sz="4" w:space="0" w:color="000000"/>
+              <w:right w:val="single" w:sz="4" w:space="0" w:color="000000"/>
+            </w:tcBorders>
+            <w:shd w:val="clear" w:color="000080" w:fill="auto"/>
+            <w:vAlign w:val="center"/>
+          </w:tcPr>
+          <w:p>
+            <w:pPr>
+              <w:pStyle w:val="Table"/>
+              <w:jc w:val="center"/>
+            </w:pPr>
+            <w:r>
+              <w:t>23.0</w:t>
+            </w:r>
+          </w:p>
+        </w:tc>
+        <w:tc>
+          <w:tcPr>
+            <w:tcW w:w="1530" w:type="dxa"/>
+            <w:tcBorders>
+              <w:top w:val="single" w:sz="4" w:space="0" w:color="000000"/>
+              <w:left w:val="nil"/>
+              <w:bottom w:val="single" w:sz="4" w:space="0" w:color="000000"/>
+              <w:right w:val="single" w:sz="4" w:space="0" w:color="000000"/>
+            </w:tcBorders>
+            <w:shd w:val="clear" w:color="000080" w:fill="auto"/>
+            <w:vAlign w:val="center"/>
+          </w:tcPr>
+          <w:p>
+            <w:pPr>
+              <w:pStyle w:val="Table"/>
+              <w:jc w:val="center"/>
+            </w:pPr>
+            <w:r>
+              <w:t>400</w:t>
+            </w:r>
+          </w:p>
+        </w:tc>
+        <w:tc>
+          <w:tcPr>
+            <w:tcW w:w="2250" w:type="dxa"/>
+            <w:tcBorders>
+              <w:top w:val="single" w:sz="4" w:space="0" w:color="000000"/>
+              <w:left w:val="nil"/>
+              <w:bottom w:val="single" w:sz="4" w:space="0" w:color="000000"/>
+              <w:right w:val="single" w:sz="4" w:space="0" w:color="000000"/>
+            </w:tcBorders>
+            <w:shd w:val="clear" w:color="000080" w:fill="auto"/>
+            <w:vAlign w:val="center"/>
+          </w:tcPr>
+          <w:p>
+            <w:pPr>
+              <w:pStyle w:val="Table"/>
+              <w:jc w:val="center"/>
+            </w:pPr>
+            <w:r>
+              <w:t>24.1</w:t>
+            </w:r>
+          </w:p>
+        </w:tc>
+      </w:tr>
+      <w:tr>
+        <w:trPr>
+          <w:trHeight w:val="611"/>
+          <w:jc w:val="center"/>
+        </w:trPr>
+        <w:tc>
+          <w:tcPr>
+            <w:tcW w:w="2070" w:type="dxa"/>
+            <w:tcBorders>
+              <w:top w:val="single" w:sz="4" w:space="0" w:color="000000"/>
+              <w:left w:val="single" w:sz="4" w:space="0" w:color="000000"/>
+              <w:bottom w:val="single" w:sz="4" w:space="0" w:color="000000"/>
+              <w:right w:val="single" w:sz="4" w:space="0" w:color="000000"/>
+            </w:tcBorders>
+            <w:shd w:val="clear" w:color="000080" w:fill="auto"/>
+            <w:vAlign w:val="center"/>
+          </w:tcPr>
+          <w:p>
+            <w:pPr>
+              <w:pStyle w:val="Table"/>
+            </w:pPr>
+            <w:r>
+              <w:t>Admin</w:t>
+            </w:r>
+            <w:r>
+              <w:t xml:space="preserve"> views 7 pages</w:t>
+            </w:r>
+          </w:p>
+        </w:tc>
+        <w:tc>
+          <w:tcPr>
+            <w:tcW w:w="3112" w:type="dxa"/>
+            <w:tcBorders>
+              <w:top w:val="single" w:sz="4" w:space="0" w:color="000000"/>
+              <w:left w:val="single" w:sz="4" w:space="0" w:color="000000"/>
+              <w:bottom w:val="single" w:sz="4" w:space="0" w:color="000000"/>
+              <w:right w:val="single" w:sz="4" w:space="0" w:color="000000"/>
+            </w:tcBorders>
+            <w:shd w:val="clear" w:color="000080" w:fill="auto"/>
+            <w:vAlign w:val="center"/>
+          </w:tcPr>
+          <w:p>
+            <w:pPr>
+              <w:pStyle w:val="Table"/>
+              <w:jc w:val="center"/>
+            </w:pPr>
+            <w:r>
+              <w:t>100</w:t>
+            </w:r>
+          </w:p>
+        </w:tc>
+        <w:tc>
+          <w:tcPr>
+            <w:tcW w:w="1530" w:type="dxa"/>
+            <w:tcBorders>
+              <w:top w:val="single" w:sz="4" w:space="0" w:color="000000"/>
+              <w:left w:val="nil"/>
+              <w:bottom w:val="single" w:sz="4" w:space="0" w:color="000000"/>
+              <w:right w:val="single" w:sz="4" w:space="0" w:color="000000"/>
+            </w:tcBorders>
+            <w:shd w:val="clear" w:color="000080" w:fill="auto"/>
+            <w:vAlign w:val="center"/>
+          </w:tcPr>
+          <w:p>
+            <w:pPr>
+              <w:pStyle w:val="Table"/>
+              <w:jc w:val="center"/>
+            </w:pPr>
+            <w:r>
+              <w:t>3</w:t>
+            </w:r>
+          </w:p>
+        </w:tc>
+        <w:tc>
+          <w:tcPr>
+            <w:tcW w:w="2011" w:type="dxa"/>
+            <w:tcBorders>
+              <w:top w:val="single" w:sz="4" w:space="0" w:color="000000"/>
+              <w:left w:val="nil"/>
+              <w:bottom w:val="single" w:sz="4" w:space="0" w:color="000000"/>
+              <w:right w:val="single" w:sz="4" w:space="0" w:color="000000"/>
+            </w:tcBorders>
+            <w:shd w:val="clear" w:color="000080" w:fill="auto"/>
+            <w:vAlign w:val="center"/>
+          </w:tcPr>
+          <w:p>
+            <w:pPr>
+              <w:pStyle w:val="Table"/>
+              <w:jc w:val="center"/>
+            </w:pPr>
+            <w:r>
+              <w:t>0.74</w:t>
+            </w:r>
+          </w:p>
+        </w:tc>
+        <w:tc>
+          <w:tcPr>
+            <w:tcW w:w="1530" w:type="dxa"/>
+            <w:tcBorders>
+              <w:top w:val="single" w:sz="4" w:space="0" w:color="000000"/>
+              <w:left w:val="nil"/>
+              <w:bottom w:val="single" w:sz="4" w:space="0" w:color="000000"/>
+              <w:right w:val="single" w:sz="4" w:space="0" w:color="000000"/>
+            </w:tcBorders>
+            <w:shd w:val="clear" w:color="000080" w:fill="auto"/>
+            <w:vAlign w:val="center"/>
+          </w:tcPr>
+          <w:p>
+            <w:pPr>
+              <w:pStyle w:val="Table"/>
+              <w:jc w:val="center"/>
+            </w:pPr>
+            <w:r>
+              <w:t>200</w:t>
+            </w:r>
+          </w:p>
+        </w:tc>
+        <w:tc>
+          <w:tcPr>
+            <w:tcW w:w="2250" w:type="dxa"/>
+            <w:tcBorders>
+              <w:top w:val="single" w:sz="4" w:space="0" w:color="000000"/>
+              <w:left w:val="nil"/>
+              <w:bottom w:val="single" w:sz="4" w:space="0" w:color="000000"/>
+              <w:right w:val="single" w:sz="4" w:space="0" w:color="000000"/>
+            </w:tcBorders>
+            <w:shd w:val="clear" w:color="000080" w:fill="auto"/>
+            <w:vAlign w:val="center"/>
+          </w:tcPr>
+          <w:p>
+            <w:pPr>
+              <w:pStyle w:val="Table"/>
+              <w:jc w:val="center"/>
+            </w:pPr>
+            <w:r>
+              <w:t>0.803</w:t>
+            </w:r>
+          </w:p>
+        </w:tc>
+      </w:tr>
+      <w:tr>
+        <w:trPr>
+          <w:trHeight w:val="611"/>
+          <w:jc w:val="center"/>
+        </w:trPr>
+        <w:tc>
+          <w:tcPr>
+            <w:tcW w:w="2070" w:type="dxa"/>
+            <w:tcBorders>
+              <w:top w:val="single" w:sz="4" w:space="0" w:color="000000"/>
+              <w:left w:val="single" w:sz="4" w:space="0" w:color="000000"/>
+              <w:bottom w:val="single" w:sz="4" w:space="0" w:color="000000"/>
+              <w:right w:val="single" w:sz="4" w:space="0" w:color="000000"/>
+            </w:tcBorders>
+            <w:shd w:val="clear" w:color="000080" w:fill="auto"/>
+            <w:vAlign w:val="center"/>
+          </w:tcPr>
+          <w:p>
+            <w:pPr>
+              <w:pStyle w:val="Table"/>
+            </w:pPr>
+            <w:r>
+              <w:t>Doctor views 5 pages</w:t>
+            </w:r>
+          </w:p>
+        </w:tc>
+        <w:tc>
+          <w:tcPr>
+            <w:tcW w:w="3112" w:type="dxa"/>
+            <w:tcBorders>
+              <w:top w:val="single" w:sz="4" w:space="0" w:color="000000"/>
+              <w:left w:val="single" w:sz="4" w:space="0" w:color="000000"/>
+              <w:bottom w:val="single" w:sz="4" w:space="0" w:color="000000"/>
+              <w:right w:val="single" w:sz="4" w:space="0" w:color="000000"/>
+            </w:tcBorders>
+            <w:shd w:val="clear" w:color="000080" w:fill="auto"/>
+            <w:vAlign w:val="center"/>
+          </w:tcPr>
+          <w:p>
+            <w:pPr>
+              <w:pStyle w:val="Table"/>
+              <w:jc w:val="center"/>
+            </w:pPr>
+            <w:r>
+              <w:t>120</w:t>
+            </w:r>
+          </w:p>
+        </w:tc>
+        <w:tc>
+          <w:tcPr>
+            <w:tcW w:w="1530" w:type="dxa"/>
+            <w:tcBorders>
+              <w:top w:val="single" w:sz="4" w:space="0" w:color="000000"/>
+              <w:left w:val="nil"/>
+              <w:bottom w:val="single" w:sz="4" w:space="0" w:color="000000"/>
+              <w:right w:val="single" w:sz="4" w:space="0" w:color="000000"/>
+            </w:tcBorders>
+            <w:shd w:val="clear" w:color="000080" w:fill="auto"/>
+            <w:vAlign w:val="center"/>
+          </w:tcPr>
+          <w:p>
+            <w:pPr>
+              <w:pStyle w:val="Table"/>
+              <w:jc w:val="center"/>
+            </w:pPr>
+            <w:r>
+              <w:t>30</w:t>
+            </w:r>
+          </w:p>
+        </w:tc>
+        <w:tc>
+          <w:tcPr>
+            <w:tcW w:w="2011" w:type="dxa"/>
+            <w:tcBorders>
+              <w:top w:val="single" w:sz="4" w:space="0" w:color="000000"/>
+              <w:left w:val="nil"/>
+              <w:bottom w:val="single" w:sz="4" w:space="0" w:color="000000"/>
+              <w:right w:val="single" w:sz="4" w:space="0" w:color="000000"/>
+            </w:tcBorders>
+            <w:shd w:val="clear" w:color="000080" w:fill="auto"/>
+            <w:vAlign w:val="center"/>
+          </w:tcPr>
+          <w:p>
+            <w:pPr>
+              <w:pStyle w:val="Table"/>
+              <w:jc w:val="center"/>
+            </w:pPr>
+            <w:r>
+              <w:t>5.33</w:t>
+            </w:r>
+          </w:p>
+        </w:tc>
+        <w:tc>
+          <w:tcPr>
+            <w:tcW w:w="1530" w:type="dxa"/>
+            <w:tcBorders>
+              <w:top w:val="single" w:sz="4" w:space="0" w:color="000000"/>
+              <w:left w:val="nil"/>
+              <w:bottom w:val="single" w:sz="4" w:space="0" w:color="000000"/>
+              <w:right w:val="single" w:sz="4" w:space="0" w:color="000000"/>
+            </w:tcBorders>
+            <w:shd w:val="clear" w:color="000080" w:fill="auto"/>
+            <w:vAlign w:val="center"/>
+          </w:tcPr>
+          <w:p>
+            <w:pPr>
+              <w:pStyle w:val="Table"/>
+              <w:jc w:val="center"/>
+            </w:pPr>
+            <w:r>
+              <w:t>240</w:t>
+            </w:r>
+          </w:p>
+        </w:tc>
+        <w:tc>
+          <w:tcPr>
+            <w:tcW w:w="2250" w:type="dxa"/>
+            <w:tcBorders>
+              <w:top w:val="single" w:sz="4" w:space="0" w:color="000000"/>
+              <w:left w:val="nil"/>
+              <w:bottom w:val="single" w:sz="4" w:space="0" w:color="000000"/>
+              <w:right w:val="single" w:sz="4" w:space="0" w:color="000000"/>
+            </w:tcBorders>
+            <w:shd w:val="clear" w:color="000080" w:fill="auto"/>
+            <w:vAlign w:val="center"/>
+          </w:tcPr>
+          <w:p>
+            <w:pPr>
+              <w:pStyle w:val="Table"/>
+              <w:jc w:val="center"/>
+            </w:pPr>
+            <w:r>
+              <w:t>5.7</w:t>
+            </w:r>
+          </w:p>
+        </w:tc>
+      </w:tr>
+      <w:tr>
+        <w:trPr>
+          <w:trHeight w:val="611"/>
+          <w:jc w:val="center"/>
+        </w:trPr>
+        <w:tc>
+          <w:tcPr>
+            <w:tcW w:w="2070" w:type="dxa"/>
+            <w:tcBorders>
+              <w:top w:val="single" w:sz="4" w:space="0" w:color="000000"/>
+              <w:left w:val="single" w:sz="4" w:space="0" w:color="000000"/>
+              <w:bottom w:val="single" w:sz="4" w:space="0" w:color="000000"/>
+              <w:right w:val="single" w:sz="4" w:space="0" w:color="000000"/>
+            </w:tcBorders>
+            <w:shd w:val="clear" w:color="000080" w:fill="auto"/>
+            <w:vAlign w:val="center"/>
+          </w:tcPr>
+          <w:p>
+            <w:pPr>
+              <w:pStyle w:val="Table"/>
+            </w:pPr>
+            <w:r>
+              <w:t>Patient views 5 pages</w:t>
+            </w:r>
+          </w:p>
+        </w:tc>
+        <w:tc>
+          <w:tcPr>
+            <w:tcW w:w="3112" w:type="dxa"/>
+            <w:tcBorders>
+              <w:top w:val="single" w:sz="4" w:space="0" w:color="000000"/>
+              <w:left w:val="single" w:sz="4" w:space="0" w:color="000000"/>
+              <w:bottom w:val="single" w:sz="4" w:space="0" w:color="000000"/>
+              <w:right w:val="single" w:sz="4" w:space="0" w:color="000000"/>
+            </w:tcBorders>
+            <w:shd w:val="clear" w:color="000080" w:fill="auto"/>
+            <w:vAlign w:val="center"/>
+          </w:tcPr>
+          <w:p>
+            <w:pPr>
+              <w:pStyle w:val="Table"/>
+              <w:jc w:val="center"/>
+            </w:pPr>
+            <w:r>
+              <w:t>120</w:t>
+            </w:r>
+          </w:p>
+        </w:tc>
+        <w:tc>
+          <w:tcPr>
+            <w:tcW w:w="1530" w:type="dxa"/>
+            <w:tcBorders>
+              <w:top w:val="single" w:sz="4" w:space="0" w:color="000000"/>
+              <w:left w:val="nil"/>
+              <w:bottom w:val="single" w:sz="4" w:space="0" w:color="000000"/>
+              <w:right w:val="single" w:sz="4" w:space="0" w:color="000000"/>
+            </w:tcBorders>
+            <w:shd w:val="clear" w:color="000080" w:fill="auto"/>
+            <w:vAlign w:val="center"/>
+          </w:tcPr>
+          <w:p>
+            <w:pPr>
+              <w:pStyle w:val="Table"/>
+              <w:jc w:val="center"/>
+            </w:pPr>
+            <w:r>
+              <w:t>100</w:t>
+            </w:r>
+          </w:p>
+        </w:tc>
+        <w:tc>
+          <w:tcPr>
+            <w:tcW w:w="2011" w:type="dxa"/>
+            <w:tcBorders>
+              <w:top w:val="single" w:sz="4" w:space="0" w:color="000000"/>
+              <w:left w:val="nil"/>
+              <w:bottom w:val="single" w:sz="4" w:space="0" w:color="000000"/>
+              <w:right w:val="single" w:sz="4" w:space="0" w:color="000000"/>
+            </w:tcBorders>
+            <w:shd w:val="clear" w:color="000080" w:fill="auto"/>
+            <w:vAlign w:val="center"/>
+          </w:tcPr>
+          <w:p>
+            <w:pPr>
+              <w:pStyle w:val="Table"/>
+              <w:jc w:val="center"/>
+            </w:pPr>
+            <w:r>
+              <w:t>18.0</w:t>
+            </w:r>
+          </w:p>
+        </w:tc>
+        <w:tc>
+          <w:tcPr>
+            <w:tcW w:w="1530" w:type="dxa"/>
+            <w:tcBorders>
+              <w:top w:val="single" w:sz="4" w:space="0" w:color="000000"/>
+              <w:left w:val="nil"/>
+              <w:bottom w:val="single" w:sz="4" w:space="0" w:color="000000"/>
+              <w:right w:val="single" w:sz="4" w:space="0" w:color="000000"/>
+            </w:tcBorders>
+            <w:shd w:val="clear" w:color="000080" w:fill="auto"/>
+            <w:vAlign w:val="center"/>
+          </w:tcPr>
+          <w:p>
+            <w:pPr>
+              <w:pStyle w:val="Table"/>
+              <w:jc w:val="center"/>
+            </w:pPr>
+            <w:r>
+              <w:t>240</w:t>
+            </w:r>
+          </w:p>
+        </w:tc>
+        <w:tc>
+          <w:tcPr>
+            <w:tcW w:w="2250" w:type="dxa"/>
+            <w:tcBorders>
+              <w:top w:val="single" w:sz="4" w:space="0" w:color="000000"/>
+              <w:left w:val="nil"/>
+              <w:bottom w:val="single" w:sz="4" w:space="0" w:color="000000"/>
+              <w:right w:val="single" w:sz="4" w:space="0" w:color="000000"/>
+            </w:tcBorders>
+            <w:shd w:val="clear" w:color="000080" w:fill="auto"/>
+            <w:vAlign w:val="center"/>
+          </w:tcPr>
+          <w:p>
+            <w:pPr>
+              <w:pStyle w:val="Table"/>
+              <w:jc w:val="center"/>
+            </w:pPr>
+            <w:r>
+              <w:t>19.3</w:t>
+            </w:r>
+          </w:p>
+        </w:tc>
+      </w:tr>
+      <w:tr>
+        <w:trPr>
+          <w:trHeight w:val="611"/>
+          <w:jc w:val="center"/>
+        </w:trPr>
+        <w:tc>
+          <w:tcPr>
+            <w:tcW w:w="2070" w:type="dxa"/>
+            <w:tcBorders>
+              <w:top w:val="single" w:sz="4" w:space="0" w:color="000000"/>
+              <w:left w:val="single" w:sz="4" w:space="0" w:color="000000"/>
+              <w:bottom w:val="single" w:sz="4" w:space="0" w:color="000000"/>
+              <w:right w:val="single" w:sz="4" w:space="0" w:color="000000"/>
+            </w:tcBorders>
+            <w:shd w:val="clear" w:color="000080" w:fill="auto"/>
+            <w:vAlign w:val="center"/>
+          </w:tcPr>
+          <w:p>
+            <w:pPr>
+              <w:pStyle w:val="Table"/>
+            </w:pPr>
+            <w:r>
+              <w:t>All</w:t>
+            </w:r>
+          </w:p>
+        </w:tc>
+        <w:tc>
+          <w:tcPr>
+            <w:tcW w:w="3112" w:type="dxa"/>
+            <w:tcBorders>
+              <w:top w:val="single" w:sz="4" w:space="0" w:color="000000"/>
+              <w:left w:val="single" w:sz="4" w:space="0" w:color="000000"/>
+              <w:bottom w:val="single" w:sz="4" w:space="0" w:color="000000"/>
+              <w:right w:val="single" w:sz="4" w:space="0" w:color="000000"/>
+            </w:tcBorders>
+            <w:shd w:val="clear" w:color="000080" w:fill="auto"/>
+            <w:vAlign w:val="center"/>
+          </w:tcPr>
+          <w:p>
+            <w:pPr>
+              <w:pStyle w:val="Table"/>
+              <w:jc w:val="center"/>
+            </w:pPr>
+            <w:r>
+              <w:t>150</w:t>
+            </w:r>
+          </w:p>
+        </w:tc>
+        <w:tc>
+          <w:tcPr>
+            <w:tcW w:w="1530" w:type="dxa"/>
+            <w:tcBorders>
+              <w:top w:val="single" w:sz="4" w:space="0" w:color="000000"/>
+              <w:left w:val="nil"/>
+              <w:bottom w:val="single" w:sz="4" w:space="0" w:color="000000"/>
+              <w:right w:val="single" w:sz="4" w:space="0" w:color="000000"/>
+            </w:tcBorders>
+            <w:shd w:val="clear" w:color="000080" w:fill="auto"/>
+            <w:vAlign w:val="center"/>
+          </w:tcPr>
+          <w:p>
+            <w:pPr>
+              <w:pStyle w:val="Table"/>
+              <w:jc w:val="center"/>
+            </w:pPr>
+            <w:r>
+              <w:t>390</w:t>
+            </w:r>
+          </w:p>
+        </w:tc>
+        <w:tc>
+          <w:tcPr>
+            <w:tcW w:w="2011" w:type="dxa"/>
+            <w:tcBorders>
+              <w:top w:val="single" w:sz="4" w:space="0" w:color="000000"/>
+              <w:left w:val="nil"/>
+              <w:bottom w:val="single" w:sz="4" w:space="0" w:color="000000"/>
+              <w:right w:val="single" w:sz="4" w:space="0" w:color="000000"/>
+            </w:tcBorders>
+            <w:shd w:val="clear" w:color="000080" w:fill="auto"/>
+            <w:vAlign w:val="center"/>
+          </w:tcPr>
+          <w:p>
+            <w:pPr>
+              <w:pStyle w:val="Table"/>
+              <w:jc w:val="center"/>
+            </w:pPr>
+            <w:r>
+              <w:t>44.7</w:t>
+            </w:r>
+          </w:p>
+        </w:tc>
+        <w:tc>
+          <w:tcPr>
+            <w:tcW w:w="1530" w:type="dxa"/>
+            <w:tcBorders>
+              <w:top w:val="single" w:sz="4" w:space="0" w:color="000000"/>
+              <w:left w:val="nil"/>
+              <w:bottom w:val="single" w:sz="4" w:space="0" w:color="000000"/>
+              <w:right w:val="single" w:sz="4" w:space="0" w:color="000000"/>
+            </w:tcBorders>
+            <w:shd w:val="clear" w:color="000080" w:fill="auto"/>
+            <w:vAlign w:val="center"/>
+          </w:tcPr>
+          <w:p>
+            <w:pPr>
+              <w:pStyle w:val="Table"/>
+              <w:jc w:val="center"/>
+            </w:pPr>
+            <w:r>
+              <w:t>780</w:t>
+            </w:r>
+          </w:p>
+        </w:tc>
+        <w:tc>
+          <w:tcPr>
+            <w:tcW w:w="2250" w:type="dxa"/>
+            <w:tcBorders>
+              <w:top w:val="single" w:sz="4" w:space="0" w:color="000000"/>
+              <w:left w:val="nil"/>
+              <w:bottom w:val="single" w:sz="4" w:space="0" w:color="000000"/>
+              <w:right w:val="single" w:sz="4" w:space="0" w:color="000000"/>
+            </w:tcBorders>
+            <w:shd w:val="clear" w:color="000080" w:fill="auto"/>
+            <w:vAlign w:val="center"/>
+          </w:tcPr>
+          <w:p>
+            <w:pPr>
+              <w:pStyle w:val="Table"/>
+              <w:jc w:val="center"/>
+            </w:pPr>
+            <w:r>
+              <w:t>46.79</w:t>
+            </w:r>
+          </w:p>
+        </w:tc>
+      </w:tr>
+    </w:tbl>
+    <w:p>
+      <w:pPr>
+        <w:pStyle w:val="HeadingL4"/>
+        <w:numPr>
+          <w:ilvl w:val="0"/>
+          <w:numId w:val="0"/>
+        </w:numPr>
+        <w:ind w:left="360"/>
+      </w:pPr>
     </w:p>
     <w:p>
       <w:pPr>
         <w:pStyle w:val="HeadingL2"/>
+        <w:sectPr>
+          <w:pgSz w:w="16839" w:h="11907" w:orient="landscape" w:code="9"/>
+          <w:pgMar w:top="1987" w:right="1411" w:bottom="1138" w:left="1411" w:header="720" w:footer="720" w:gutter="0"/>
+          <w:cols w:space="720"/>
+          <w:docGrid w:linePitch="360"/>
+        </w:sectPr>
       </w:pPr>
       <w:bookmarkStart w:id="10" w:name="_Toc393924973"/>
-      <w:r>
+    </w:p>
+    <w:p>
+      <w:pPr>
+        <w:pStyle w:val="HeadingL2"/>
+      </w:pPr>
+      <w:r>
+        <w:lastRenderedPageBreak/>
         <w:t>Test Plan</w:t>
       </w:r>
       <w:bookmarkEnd w:id="10"/>
@@ -6140,7 +6976,6 @@
         <w:ind w:left="360" w:hanging="180"/>
       </w:pPr>
       <w:r>
-        <w:lastRenderedPageBreak/>
         <w:t>&lt;Doctor&gt; View patient</w:t>
       </w:r>
     </w:p>
@@ -6258,6 +7093,7 @@
         <w:ind w:left="360" w:hanging="180"/>
       </w:pPr>
       <w:r>
+        <w:lastRenderedPageBreak/>
         <w:t>&lt;Admin&gt; Add specialty field</w:t>
       </w:r>
     </w:p>
@@ -6433,7 +7269,6 @@
       <w:pPr>
         <w:pStyle w:val="HeadingL2"/>
         <w:sectPr>
-          <w:footerReference w:type="default" r:id="rId11"/>
           <w:pgSz w:w="11907" w:h="16839" w:code="9"/>
           <w:pgMar w:top="1418" w:right="1134" w:bottom="1418" w:left="1985" w:header="720" w:footer="720" w:gutter="0"/>
           <w:cols w:space="720"/>
@@ -6738,11 +7573,9 @@
             <w:pPr>
               <w:pStyle w:val="Table"/>
             </w:pPr>
-            <w:proofErr w:type="spellStart"/>
             <w:r>
               <w:t>Sutran</w:t>
             </w:r>
-            <w:proofErr w:type="spellEnd"/>
           </w:p>
         </w:tc>
         <w:tc>
@@ -7061,23 +7894,7 @@
               </w:rPr>
             </w:pPr>
             <w:r>
-              <w:t>2. Click on “</w:t>
-            </w:r>
-            <w:proofErr w:type="spellStart"/>
-            <w:r>
-              <w:t>Đăng</w:t>
-            </w:r>
-            <w:proofErr w:type="spellEnd"/>
-            <w:r>
-              <w:t xml:space="preserve"> </w:t>
-            </w:r>
-            <w:proofErr w:type="spellStart"/>
-            <w:r>
-              <w:t>Nhập</w:t>
-            </w:r>
-            <w:proofErr w:type="spellEnd"/>
-            <w:r>
-              <w:t>” anchor link</w:t>
+              <w:t>2. Click on “Đăng Nhập” anchor link</w:t>
             </w:r>
           </w:p>
         </w:tc>
@@ -7185,23 +8002,7 @@
               <w:pStyle w:val="Table"/>
             </w:pPr>
             <w:r>
-              <w:t>Click on “</w:t>
-            </w:r>
-            <w:proofErr w:type="spellStart"/>
-            <w:r>
-              <w:t>Đăng</w:t>
-            </w:r>
-            <w:proofErr w:type="spellEnd"/>
-            <w:r>
-              <w:t xml:space="preserve"> </w:t>
-            </w:r>
-            <w:proofErr w:type="spellStart"/>
-            <w:r>
-              <w:t>Nhập</w:t>
-            </w:r>
-            <w:proofErr w:type="spellEnd"/>
-            <w:r>
-              <w:t>” link</w:t>
+              <w:t>Click on “Đăng Nhập” link</w:t>
             </w:r>
           </w:p>
         </w:tc>
@@ -7246,23 +8047,7 @@
               <w:pStyle w:val="Table"/>
             </w:pPr>
             <w:r>
-              <w:t>“</w:t>
-            </w:r>
-            <w:proofErr w:type="spellStart"/>
-            <w:r>
-              <w:t>Đăng</w:t>
-            </w:r>
-            <w:proofErr w:type="spellEnd"/>
-            <w:r>
-              <w:t xml:space="preserve"> </w:t>
-            </w:r>
-            <w:proofErr w:type="spellStart"/>
-            <w:r>
-              <w:t>Nhập</w:t>
-            </w:r>
-            <w:proofErr w:type="spellEnd"/>
-            <w:r>
-              <w:t>” button</w:t>
+              <w:t>“Đăng Nhập” button</w:t>
             </w:r>
           </w:p>
         </w:tc>
@@ -7333,11 +8118,9 @@
             <w:pPr>
               <w:pStyle w:val="Table"/>
             </w:pPr>
-            <w:proofErr w:type="spellStart"/>
             <w:r>
               <w:t>SuTNT</w:t>
             </w:r>
-            <w:proofErr w:type="spellEnd"/>
           </w:p>
         </w:tc>
       </w:tr>
@@ -7440,28 +8223,12 @@
             <w:r>
               <w:t>Click on “</w:t>
             </w:r>
-            <w:proofErr w:type="spellStart"/>
             <w:r>
               <w:rPr>
                 <w:rFonts w:eastAsia="MS PGothic"/>
               </w:rPr>
-              <w:t>Đăng</w:t>
-            </w:r>
-            <w:proofErr w:type="spellEnd"/>
-            <w:r>
-              <w:rPr>
-                <w:rFonts w:eastAsia="MS PGothic"/>
-              </w:rPr>
-              <w:t xml:space="preserve"> </w:t>
-            </w:r>
-            <w:proofErr w:type="spellStart"/>
-            <w:r>
-              <w:rPr>
-                <w:rFonts w:eastAsia="MS PGothic"/>
-              </w:rPr>
-              <w:t>Nhập</w:t>
-            </w:r>
-            <w:proofErr w:type="spellEnd"/>
+              <w:t>Đăng Nhập</w:t>
+            </w:r>
             <w:r>
               <w:t>” button</w:t>
             </w:r>
@@ -7560,11 +8327,9 @@
             <w:pPr>
               <w:pStyle w:val="Table"/>
             </w:pPr>
-            <w:proofErr w:type="spellStart"/>
             <w:r>
               <w:t>SuTNT</w:t>
             </w:r>
-            <w:proofErr w:type="spellEnd"/>
           </w:p>
         </w:tc>
       </w:tr>
@@ -7685,23 +8450,7 @@
               <w:pStyle w:val="Table"/>
             </w:pPr>
             <w:r>
-              <w:t>Click on “</w:t>
-            </w:r>
-            <w:proofErr w:type="spellStart"/>
-            <w:r>
-              <w:t>Đăng</w:t>
-            </w:r>
-            <w:proofErr w:type="spellEnd"/>
-            <w:r>
-              <w:t xml:space="preserve"> </w:t>
-            </w:r>
-            <w:proofErr w:type="spellStart"/>
-            <w:r>
-              <w:t>Nhập</w:t>
-            </w:r>
-            <w:proofErr w:type="spellEnd"/>
-            <w:r>
-              <w:t>” button.</w:t>
+              <w:t>Click on “Đăng Nhập” button.</w:t>
             </w:r>
           </w:p>
         </w:tc>
@@ -7791,11 +8540,9 @@
             <w:pPr>
               <w:pStyle w:val="Table"/>
             </w:pPr>
-            <w:proofErr w:type="spellStart"/>
             <w:r>
               <w:t>SuTNT</w:t>
             </w:r>
-            <w:proofErr w:type="spellEnd"/>
           </w:p>
         </w:tc>
       </w:tr>
@@ -7922,23 +8669,7 @@
               <w:pStyle w:val="Table"/>
             </w:pPr>
             <w:r>
-              <w:t>Click on “</w:t>
-            </w:r>
-            <w:proofErr w:type="spellStart"/>
-            <w:r>
-              <w:t>Đăng</w:t>
-            </w:r>
-            <w:proofErr w:type="spellEnd"/>
-            <w:r>
-              <w:t xml:space="preserve"> </w:t>
-            </w:r>
-            <w:proofErr w:type="spellStart"/>
-            <w:r>
-              <w:t>Nhập</w:t>
-            </w:r>
-            <w:proofErr w:type="spellEnd"/>
-            <w:r>
-              <w:t>” button.</w:t>
+              <w:t>Click on “Đăng Nhập” button.</w:t>
             </w:r>
           </w:p>
         </w:tc>
@@ -8034,11 +8765,9 @@
             <w:pPr>
               <w:pStyle w:val="Table"/>
             </w:pPr>
-            <w:proofErr w:type="spellStart"/>
             <w:r>
               <w:t>SuTNT</w:t>
             </w:r>
-            <w:proofErr w:type="spellEnd"/>
           </w:p>
         </w:tc>
       </w:tr>
@@ -8140,11 +8869,9 @@
             <w:r>
               <w:t>Input “</w:t>
             </w:r>
-            <w:proofErr w:type="spellStart"/>
             <w:r>
               <w:t>sutran</w:t>
             </w:r>
-            <w:proofErr w:type="spellEnd"/>
             <w:r>
               <w:t>” for username field.</w:t>
             </w:r>
@@ -8168,23 +8895,7 @@
               <w:pStyle w:val="Table"/>
             </w:pPr>
             <w:r>
-              <w:t>Click on “</w:t>
-            </w:r>
-            <w:proofErr w:type="spellStart"/>
-            <w:r>
-              <w:t>Đăng</w:t>
-            </w:r>
-            <w:proofErr w:type="spellEnd"/>
-            <w:r>
-              <w:t xml:space="preserve"> </w:t>
-            </w:r>
-            <w:proofErr w:type="spellStart"/>
-            <w:r>
-              <w:t>Nhập</w:t>
-            </w:r>
-            <w:proofErr w:type="spellEnd"/>
-            <w:r>
-              <w:t>” button.</w:t>
+              <w:t>Click on “Đăng Nhập” button.</w:t>
             </w:r>
           </w:p>
         </w:tc>
@@ -8280,11 +8991,9 @@
             <w:pPr>
               <w:pStyle w:val="Table"/>
             </w:pPr>
-            <w:proofErr w:type="spellStart"/>
             <w:r>
               <w:t>SuTNT</w:t>
             </w:r>
-            <w:proofErr w:type="spellEnd"/>
           </w:p>
         </w:tc>
       </w:tr>
@@ -8379,11 +9088,9 @@
             <w:r>
               <w:t>Input “</w:t>
             </w:r>
-            <w:proofErr w:type="spellStart"/>
             <w:r>
               <w:t>xvdsf</w:t>
             </w:r>
-            <w:proofErr w:type="spellEnd"/>
             <w:r>
               <w:t>” for username field.</w:t>
             </w:r>
@@ -8407,23 +9114,7 @@
               <w:pStyle w:val="Table"/>
             </w:pPr>
             <w:r>
-              <w:t>Click on “</w:t>
-            </w:r>
-            <w:proofErr w:type="spellStart"/>
-            <w:r>
-              <w:t>Đăng</w:t>
-            </w:r>
-            <w:proofErr w:type="spellEnd"/>
-            <w:r>
-              <w:t xml:space="preserve"> </w:t>
-            </w:r>
-            <w:proofErr w:type="spellStart"/>
-            <w:r>
-              <w:t>Nhập</w:t>
-            </w:r>
-            <w:proofErr w:type="spellEnd"/>
-            <w:r>
-              <w:t>” button.</w:t>
+              <w:t>Click on “Đăng Nhập” button.</w:t>
             </w:r>
           </w:p>
         </w:tc>
@@ -8453,69 +9144,8 @@
             <w:r>
               <w:t>“</w:t>
             </w:r>
-            <w:proofErr w:type="spellStart"/>
-            <w:r>
-              <w:t>Tên</w:t>
-            </w:r>
-            <w:proofErr w:type="spellEnd"/>
-            <w:r>
-              <w:t xml:space="preserve"> </w:t>
-            </w:r>
-            <w:proofErr w:type="spellStart"/>
-            <w:r>
-              <w:t>đăng</w:t>
-            </w:r>
-            <w:proofErr w:type="spellEnd"/>
-            <w:r>
-              <w:t xml:space="preserve"> </w:t>
-            </w:r>
-            <w:proofErr w:type="spellStart"/>
-            <w:r>
-              <w:t>nhập</w:t>
-            </w:r>
-            <w:proofErr w:type="spellEnd"/>
-            <w:r>
-              <w:t xml:space="preserve"> </w:t>
-            </w:r>
-            <w:proofErr w:type="spellStart"/>
-            <w:r>
-              <w:t>hoặc</w:t>
-            </w:r>
-            <w:proofErr w:type="spellEnd"/>
-            <w:r>
-              <w:t xml:space="preserve"> </w:t>
-            </w:r>
-            <w:proofErr w:type="spellStart"/>
-            <w:r>
-              <w:t>mật</w:t>
-            </w:r>
-            <w:proofErr w:type="spellEnd"/>
-            <w:r>
-              <w:t xml:space="preserve"> </w:t>
-            </w:r>
-            <w:proofErr w:type="spellStart"/>
-            <w:r>
-              <w:t>khẩu</w:t>
-            </w:r>
-            <w:proofErr w:type="spellEnd"/>
-            <w:r>
-              <w:t xml:space="preserve"> </w:t>
-            </w:r>
-            <w:proofErr w:type="spellStart"/>
-            <w:r>
-              <w:t>không</w:t>
-            </w:r>
-            <w:proofErr w:type="spellEnd"/>
-            <w:r>
-              <w:t xml:space="preserve"> </w:t>
-            </w:r>
-            <w:proofErr w:type="spellStart"/>
-            <w:r>
-              <w:t>đúng</w:t>
-            </w:r>
-            <w:proofErr w:type="spellEnd"/>
-            <w:r>
-              <w:t>.</w:t>
+            <w:r>
+              <w:t>Tên đăng nhập hoặc mật khẩu không đúng.</w:t>
             </w:r>
             <w:r>
               <w:t>”</w:t>
@@ -8580,11 +9210,9 @@
             <w:pPr>
               <w:pStyle w:val="Table"/>
             </w:pPr>
-            <w:proofErr w:type="spellStart"/>
             <w:r>
               <w:t>SuTNT</w:t>
             </w:r>
-            <w:proofErr w:type="spellEnd"/>
           </w:p>
         </w:tc>
       </w:tr>
@@ -8679,11 +9307,9 @@
             <w:r>
               <w:t>Input “</w:t>
             </w:r>
-            <w:proofErr w:type="spellStart"/>
             <w:r>
               <w:t>sutran</w:t>
             </w:r>
-            <w:proofErr w:type="spellEnd"/>
             <w:r>
               <w:t>” for username field.</w:t>
             </w:r>
@@ -8701,23 +9327,7 @@
               <w:pStyle w:val="Table"/>
             </w:pPr>
             <w:r>
-              <w:t>Click on “</w:t>
-            </w:r>
-            <w:proofErr w:type="spellStart"/>
-            <w:r>
-              <w:t>Đăng</w:t>
-            </w:r>
-            <w:proofErr w:type="spellEnd"/>
-            <w:r>
-              <w:t xml:space="preserve"> </w:t>
-            </w:r>
-            <w:proofErr w:type="spellStart"/>
-            <w:r>
-              <w:t>Nhập</w:t>
-            </w:r>
-            <w:proofErr w:type="spellEnd"/>
-            <w:r>
-              <w:t>” button.</w:t>
+              <w:t>Click on “Đăng Nhập” button.</w:t>
             </w:r>
           </w:p>
         </w:tc>
@@ -8747,69 +9357,8 @@
             <w:r>
               <w:t>“</w:t>
             </w:r>
-            <w:proofErr w:type="spellStart"/>
-            <w:r>
-              <w:t>Tên</w:t>
-            </w:r>
-            <w:proofErr w:type="spellEnd"/>
-            <w:r>
-              <w:t xml:space="preserve"> </w:t>
-            </w:r>
-            <w:proofErr w:type="spellStart"/>
-            <w:r>
-              <w:t>đăng</w:t>
-            </w:r>
-            <w:proofErr w:type="spellEnd"/>
-            <w:r>
-              <w:t xml:space="preserve"> </w:t>
-            </w:r>
-            <w:proofErr w:type="spellStart"/>
-            <w:r>
-              <w:t>nhập</w:t>
-            </w:r>
-            <w:proofErr w:type="spellEnd"/>
-            <w:r>
-              <w:t xml:space="preserve"> </w:t>
-            </w:r>
-            <w:proofErr w:type="spellStart"/>
-            <w:r>
-              <w:t>hoặc</w:t>
-            </w:r>
-            <w:proofErr w:type="spellEnd"/>
-            <w:r>
-              <w:t xml:space="preserve"> </w:t>
-            </w:r>
-            <w:proofErr w:type="spellStart"/>
-            <w:r>
-              <w:t>mật</w:t>
-            </w:r>
-            <w:proofErr w:type="spellEnd"/>
-            <w:r>
-              <w:t xml:space="preserve"> </w:t>
-            </w:r>
-            <w:proofErr w:type="spellStart"/>
-            <w:r>
-              <w:t>khẩu</w:t>
-            </w:r>
-            <w:proofErr w:type="spellEnd"/>
-            <w:r>
-              <w:t xml:space="preserve"> </w:t>
-            </w:r>
-            <w:proofErr w:type="spellStart"/>
-            <w:r>
-              <w:t>không</w:t>
-            </w:r>
-            <w:proofErr w:type="spellEnd"/>
-            <w:r>
-              <w:t xml:space="preserve"> </w:t>
-            </w:r>
-            <w:proofErr w:type="spellStart"/>
-            <w:r>
-              <w:t>đúng</w:t>
-            </w:r>
-            <w:proofErr w:type="spellEnd"/>
-            <w:r>
-              <w:t>.</w:t>
+            <w:r>
+              <w:t>Tên đăng nhập hoặc mật khẩu không đúng.</w:t>
             </w:r>
             <w:r>
               <w:t>”</w:t>
@@ -8874,11 +9423,9 @@
             <w:pPr>
               <w:pStyle w:val="Table"/>
             </w:pPr>
-            <w:proofErr w:type="spellStart"/>
             <w:r>
               <w:t>SuTNT</w:t>
             </w:r>
-            <w:proofErr w:type="spellEnd"/>
           </w:p>
         </w:tc>
       </w:tr>
@@ -9348,7 +9895,7 @@
     </w:r>
     <w:sdt>
       <w:sdtPr>
-        <w:id w:val="1883056252"/>
+        <w:id w:val="791020172"/>
         <w:docPartObj>
           <w:docPartGallery w:val="Page Numbers (Bottom of Page)"/>
           <w:docPartUnique/>
@@ -9373,7 +9920,7 @@
           <w:rPr>
             <w:noProof/>
           </w:rPr>
-          <w:t>7</w:t>
+          <w:t>6</w:t>
         </w:r>
         <w:r>
           <w:rPr>
@@ -10000,6 +10547,9 @@
     <w:abstractNumId w:val="3"/>
   </w:num>
   <w:num w:numId="9">
+    <w:abstractNumId w:val="3"/>
+  </w:num>
+  <w:num w:numId="10">
     <w:abstractNumId w:val="3"/>
   </w:num>
   <w:numIdMacAtCleanup w:val="4"/>
@@ -13222,7 +13772,7 @@
 </file>
 
 <file path=customXml/itemProps1.xml><?xml version="1.0" encoding="utf-8"?>
-<ds:datastoreItem xmlns:ds="http://schemas.openxmlformats.org/officeDocument/2006/customXml" ds:itemID="{7B22F4E3-C7D0-406E-A9D5-0609955AC22C}">
+<ds:datastoreItem xmlns:ds="http://schemas.openxmlformats.org/officeDocument/2006/customXml" ds:itemID="{C70E6920-FD21-4605-A0FA-447611920226}">
   <ds:schemaRefs>
     <ds:schemaRef ds:uri="http://schemas.openxmlformats.org/officeDocument/2006/bibliography"/>
   </ds:schemaRefs>

</xml_diff>